<commit_message>
26\5 add 2 section
</commit_message>
<xml_diff>
--- a/диплом/глава 2.docx
+++ b/диплом/глава 2.docx
@@ -1673,38 +1673,15 @@
           <w:rFonts w:ascii="Times New Roman" w:hAnsi="Times New Roman" w:cs="Times New Roman"/>
           <w:sz w:val="24"/>
         </w:rPr>
-        <w:t xml:space="preserve">роцесс анализа должен иметь возможность изменить данные в модели, получать доступ к требуемой информации, запускать и останавливать выполнение сети. </w:t>
-      </w:r>
-    </w:p>
-    <w:p>
-      <w:pPr>
-        <w:spacing w:before="480" w:after="240" w:line="360" w:lineRule="auto"/>
-        <w:jc w:val="both"/>
-        <w:rPr>
-          <w:rFonts w:ascii="Times New Roman" w:hAnsi="Times New Roman" w:cs="Times New Roman"/>
-          <w:sz w:val="24"/>
-        </w:rPr>
-      </w:pPr>
-      <w:r>
-        <w:rPr>
-          <w:rFonts w:ascii="Times New Roman" w:hAnsi="Times New Roman" w:cs="Times New Roman"/>
-          <w:sz w:val="24"/>
-        </w:rPr>
-        <w:tab/>
-      </w:r>
-      <w:bookmarkStart w:id="0" w:name="_GoBack"/>
-      <w:bookmarkEnd w:id="0"/>
-    </w:p>
-    <w:p>
-      <w:pPr>
-        <w:spacing w:before="480" w:after="240" w:line="360" w:lineRule="auto"/>
-        <w:jc w:val="both"/>
-        <w:rPr>
-          <w:rFonts w:ascii="Times New Roman" w:hAnsi="Times New Roman" w:cs="Times New Roman"/>
-          <w:b/>
-          <w:sz w:val="24"/>
-        </w:rPr>
-      </w:pPr>
+        <w:t>роцесс анализа должен иметь возможность изменить данные в модели, получать доступ к требуемой информации, запускать и останавливать выполнение</w:t>
+      </w:r>
+      <w:r>
+        <w:rPr>
+          <w:rFonts w:ascii="Times New Roman" w:hAnsi="Times New Roman" w:cs="Times New Roman"/>
+          <w:sz w:val="24"/>
+        </w:rPr>
+        <w:t xml:space="preserve"> сети. </w:t>
+      </w:r>
     </w:p>
     <w:p>
       <w:pPr>
@@ -1882,7 +1859,6 @@
           <w:rFonts w:ascii="Times New Roman" w:hAnsi="Times New Roman" w:cs="Times New Roman"/>
           <w:sz w:val="24"/>
         </w:rPr>
-        <w:lastRenderedPageBreak/>
         <w:t>На каждом следующем шаге применяются изменения, подходящие по параметрам. Подходящие параметры последствий отвечают за формирование статистики по каждому шагу выполнения.</w:t>
       </w:r>
     </w:p>
@@ -1905,6 +1881,7 @@
           <w:rFonts w:ascii="Times New Roman" w:hAnsi="Times New Roman" w:cs="Times New Roman"/>
           <w:sz w:val="24"/>
         </w:rPr>
+        <w:lastRenderedPageBreak/>
         <w:t>При достижении конечного для данной модели шага сети, сохранятеся статистика по текущему циклу анализа.</w:t>
       </w:r>
     </w:p>
@@ -2095,8 +2072,48 @@
         </w:rPr>
         <w:tab/>
       </w:r>
-    </w:p>
-    <w:p/>
+      <w:r>
+        <w:rPr>
+          <w:rFonts w:ascii="Times New Roman" w:hAnsi="Times New Roman" w:cs="Times New Roman"/>
+          <w:sz w:val="24"/>
+        </w:rPr>
+        <w:t>В результате анализа разработчик получает множество отчетов. Они влючают примененные изменения и данные о последствиях. Необходимо иметь систему удобного просмотра собранной статистики, к</w:t>
+      </w:r>
+      <w:r>
+        <w:rPr>
+          <w:rFonts w:ascii="Times New Roman" w:hAnsi="Times New Roman" w:cs="Times New Roman"/>
+          <w:sz w:val="24"/>
+        </w:rPr>
+        <w:t xml:space="preserve">ак часть общей системы анализа. </w:t>
+      </w:r>
+      <w:r>
+        <w:rPr>
+          <w:rFonts w:ascii="Times New Roman" w:hAnsi="Times New Roman" w:cs="Times New Roman"/>
+          <w:sz w:val="24"/>
+        </w:rPr>
+        <w:t xml:space="preserve">После проведения анализа динамических изменений, разработчик получает возможность внести конструктивные дополнения в модель с целью предотвращения критических ситуаций. </w:t>
+      </w:r>
+    </w:p>
+    <w:p>
+      <w:pPr>
+        <w:spacing w:before="480" w:after="240" w:line="360" w:lineRule="auto"/>
+        <w:jc w:val="both"/>
+        <w:rPr>
+          <w:rFonts w:ascii="Times New Roman" w:hAnsi="Times New Roman" w:cs="Times New Roman"/>
+          <w:sz w:val="24"/>
+        </w:rPr>
+      </w:pPr>
+      <w:r>
+        <w:rPr>
+          <w:rFonts w:ascii="Times New Roman" w:hAnsi="Times New Roman" w:cs="Times New Roman"/>
+          <w:sz w:val="24"/>
+        </w:rPr>
+        <w:tab/>
+        <w:t>Описанные методы анализа могут быть направлены не только на поиск слабых мест в системах, но и на поиск путей решения возникающих проблем. В этом случае параметрами изменений описываются предгалаемые способы решения проблемы – а собранная статистика позволяет оценить их эффективность.</w:t>
+      </w:r>
+      <w:bookmarkStart w:id="0" w:name="_GoBack"/>
+      <w:bookmarkEnd w:id="0"/>
+    </w:p>
     <w:sectPr>
       <w:pgSz w:w="11906" w:h="16838"/>
       <w:pgMar w:top="1134" w:right="850" w:bottom="1134" w:left="1701" w:header="708" w:footer="708" w:gutter="0"/>

</xml_diff>